<commit_message>
Se avanzo hasta criterios de aceptacion
</commit_message>
<xml_diff>
--- a/template_carga_y_estres.docx
+++ b/template_carga_y_estres.docx
@@ -235,18 +235,8 @@
                                 <w:color w:val="FFFFFF"/>
                                 <w:sz w:val="40"/>
                               </w:rPr>
-                              <w:t>{</w:t>
+                              <w:t>{tipoinforme</w:t>
                             </w:r>
-                            <w:proofErr w:type="spellStart"/>
-                            <w:r>
-                              <w:rPr>
-                                <w:b/>
-                                <w:color w:val="FFFFFF"/>
-                                <w:sz w:val="40"/>
-                              </w:rPr>
-                              <w:t>tipoinforme</w:t>
-                            </w:r>
-                            <w:proofErr w:type="spellEnd"/>
                             <w:r>
                               <w:rPr>
                                 <w:b/>
@@ -269,18 +259,8 @@
                                 <w:color w:val="FFFFFF"/>
                                 <w:sz w:val="40"/>
                               </w:rPr>
-                              <w:t>{</w:t>
+                              <w:t>{codigorq</w:t>
                             </w:r>
-                            <w:proofErr w:type="spellStart"/>
-                            <w:r>
-                              <w:rPr>
-                                <w:b/>
-                                <w:color w:val="FFFFFF"/>
-                                <w:sz w:val="40"/>
-                              </w:rPr>
-                              <w:t>codigorq</w:t>
-                            </w:r>
-                            <w:proofErr w:type="spellEnd"/>
                             <w:r>
                               <w:rPr>
                                 <w:b/>
@@ -303,25 +283,7 @@
                                 <w:color w:val="FFFFFF"/>
                                 <w:sz w:val="40"/>
                               </w:rPr>
-                              <w:t>{</w:t>
-                            </w:r>
-                            <w:proofErr w:type="spellStart"/>
-                            <w:r>
-                              <w:rPr>
-                                <w:b/>
-                                <w:color w:val="FFFFFF"/>
-                                <w:sz w:val="40"/>
-                              </w:rPr>
-                              <w:t>nombrerq</w:t>
-                            </w:r>
-                            <w:proofErr w:type="spellEnd"/>
-                            <w:r>
-                              <w:rPr>
-                                <w:b/>
-                                <w:color w:val="FFFFFF"/>
-                                <w:sz w:val="40"/>
-                              </w:rPr>
-                              <w:t>}</w:t>
+                              <w:t>{nombrerq}</w:t>
                             </w:r>
                           </w:p>
                           <w:p>
@@ -340,23 +302,7 @@
                                 <w:color w:val="FFFFFF"/>
                                 <w:sz w:val="40"/>
                               </w:rPr>
-                              <w:t>{</w:t>
-                            </w:r>
-                            <w:proofErr w:type="spellStart"/>
-                            <w:r>
-                              <w:rPr>
-                                <w:color w:val="FFFFFF"/>
-                                <w:sz w:val="40"/>
-                              </w:rPr>
-                              <w:t>fecharq</w:t>
-                            </w:r>
-                            <w:proofErr w:type="spellEnd"/>
-                            <w:r>
-                              <w:rPr>
-                                <w:color w:val="FFFFFF"/>
-                                <w:sz w:val="40"/>
-                              </w:rPr>
-                              <w:t>}</w:t>
+                              <w:t>{fecharq}</w:t>
                             </w:r>
                           </w:p>
                         </w:txbxContent>
@@ -2189,29 +2135,7 @@
                 <w:szCs w:val="22"/>
                 <w:lang w:val="es-PE" w:eastAsia="es-PE"/>
               </w:rPr>
-              <w:t>{</w:t>
-            </w:r>
-            <w:proofErr w:type="spellStart"/>
-            <w:r>
-              <w:rPr>
-                <w:rFonts w:ascii="Calibri" w:eastAsia="Calibri" w:hAnsi="Calibri" w:cs="Times New Roman"/>
-                <w:color w:val="auto"/>
-                <w:sz w:val="22"/>
-                <w:szCs w:val="22"/>
-                <w:lang w:val="es-PE" w:eastAsia="es-PE"/>
-              </w:rPr>
-              <w:t>version</w:t>
-            </w:r>
-            <w:proofErr w:type="spellEnd"/>
-            <w:r>
-              <w:rPr>
-                <w:rFonts w:ascii="Calibri" w:eastAsia="Calibri" w:hAnsi="Calibri" w:cs="Times New Roman"/>
-                <w:color w:val="auto"/>
-                <w:sz w:val="22"/>
-                <w:szCs w:val="22"/>
-                <w:lang w:val="es-PE" w:eastAsia="es-PE"/>
-              </w:rPr>
-              <w:t>}</w:t>
+              <w:t>{version}</w:t>
             </w:r>
           </w:p>
         </w:tc>
@@ -2305,29 +2229,7 @@
                 <w:szCs w:val="22"/>
                 <w:lang w:val="es-PE" w:eastAsia="es-PE"/>
               </w:rPr>
-              <w:t>{</w:t>
-            </w:r>
-            <w:proofErr w:type="spellStart"/>
-            <w:r>
-              <w:rPr>
-                <w:rFonts w:ascii="Calibri" w:eastAsia="Calibri" w:hAnsi="Calibri" w:cs="Times New Roman"/>
-                <w:color w:val="auto"/>
-                <w:sz w:val="22"/>
-                <w:szCs w:val="22"/>
-                <w:lang w:val="es-PE" w:eastAsia="es-PE"/>
-              </w:rPr>
-              <w:t>descripcioncambio</w:t>
-            </w:r>
-            <w:proofErr w:type="spellEnd"/>
-            <w:r>
-              <w:rPr>
-                <w:rFonts w:ascii="Calibri" w:eastAsia="Calibri" w:hAnsi="Calibri" w:cs="Times New Roman"/>
-                <w:color w:val="auto"/>
-                <w:sz w:val="22"/>
-                <w:szCs w:val="22"/>
-                <w:lang w:val="es-PE" w:eastAsia="es-PE"/>
-              </w:rPr>
-              <w:t>}</w:t>
+              <w:t>{descripcioncambio}</w:t>
             </w:r>
           </w:p>
         </w:tc>
@@ -3684,14 +3586,7 @@
         <w:rPr>
           <w:rFonts w:cs="Arial"/>
         </w:rPr>
-        <w:t>{</w:t>
-      </w:r>
-      <w:proofErr w:type="spellStart"/>
-      <w:r>
-        <w:rPr>
-          <w:rFonts w:cs="Arial"/>
-        </w:rPr>
-        <w:t>introducci</w:t>
+        <w:t>{introducci</w:t>
       </w:r>
       <w:r>
         <w:rPr>
@@ -3703,14 +3598,7 @@
         <w:rPr>
           <w:rFonts w:cs="Arial"/>
         </w:rPr>
-        <w:t>n</w:t>
-      </w:r>
-      <w:proofErr w:type="spellEnd"/>
-      <w:r>
-        <w:rPr>
-          <w:rFonts w:cs="Arial"/>
-        </w:rPr>
-        <w:t>}</w:t>
+        <w:t>n}</w:t>
       </w:r>
     </w:p>
     <w:p>
@@ -3957,13 +3845,11 @@
               <w:jc w:val="center"/>
             </w:pPr>
             <w:r>
-              <w:t>{</w:t>
-            </w:r>
-            <w:proofErr w:type="spellStart"/>
-            <w:r>
-              <w:t>nombreaplicacion</w:t>
-            </w:r>
-            <w:proofErr w:type="spellEnd"/>
+              <w:t>{nombreaplicacion</w:t>
+            </w:r>
+            <w:r>
+              <w:t>1</w:t>
+            </w:r>
             <w:r>
               <w:t>}</w:t>
             </w:r>
@@ -4208,7 +4094,13 @@
         <w:t xml:space="preserve">Para la ejecución de la prueba de {tipoprueba1} </w:t>
       </w:r>
       <w:r>
-        <w:t>se consideró {numerousuario1}</w:t>
+        <w:t>se consideró {numerousuario</w:t>
+      </w:r>
+      <w:r>
+        <w:t>carga</w:t>
+      </w:r>
+      <w:r>
+        <w:t>1}</w:t>
       </w:r>
       <w:r>
         <w:t xml:space="preserve"> usuario por</w:t>
@@ -4217,7 +4109,13 @@
         <w:t xml:space="preserve"> </w:t>
       </w:r>
       <w:r>
-        <w:t>{tiempoprueba1}</w:t>
+        <w:t>{tiempoprueba</w:t>
+      </w:r>
+      <w:r>
+        <w:t>carga</w:t>
+      </w:r>
+      <w:r>
+        <w:t>1}</w:t>
       </w:r>
       <w:r>
         <w:t xml:space="preserve"> minutos</w:t>
@@ -4300,13 +4198,7 @@
               <w:jc w:val="center"/>
             </w:pPr>
             <w:r>
-              <w:t>{numerousuario</w:t>
-            </w:r>
-            <w:r>
               <w:t>1</w:t>
-            </w:r>
-            <w:r>
-              <w:t>}</w:t>
             </w:r>
           </w:p>
         </w:tc>
@@ -4319,16 +4211,16 @@
               <w:ind w:left="0"/>
             </w:pPr>
             <w:r>
-              <w:t>{numerousuario</w:t>
-            </w:r>
-            <w:r>
-              <w:t>1</w:t>
+              <w:t>{</w:t>
+            </w:r>
+            <w:r>
+              <w:t>numerousuariocarga1</w:t>
             </w:r>
             <w:r>
               <w:t>} usuario virtual concurrente en un lapso de {</w:t>
             </w:r>
             <w:r>
-              <w:t>tiempoprueba1</w:t>
+              <w:t>tiempopruebacarga1</w:t>
             </w:r>
             <w:r>
               <w:t>} minutos.</w:t>
@@ -4340,6 +4232,53 @@
     <w:p>
       <w:pPr>
         <w:ind w:left="0"/>
+      </w:pPr>
+    </w:p>
+    <w:p>
+      <w:pPr>
+        <w:ind w:left="0"/>
+        <w:jc w:val="center"/>
+      </w:pPr>
+      <w:r>
+        <w:t>{graficocarga1}</w:t>
+      </w:r>
+    </w:p>
+    <w:p>
+      <w:pPr>
+        <w:ind w:left="0"/>
+        <w:jc w:val="center"/>
+      </w:pPr>
+      <w:bookmarkStart w:id="16" w:name="_GoBack"/>
+      <w:bookmarkEnd w:id="16"/>
+    </w:p>
+    <w:p>
+      <w:pPr>
+        <w:ind w:left="0"/>
+        <w:jc w:val="center"/>
+      </w:pPr>
+    </w:p>
+    <w:p>
+      <w:pPr>
+        <w:ind w:left="0"/>
+        <w:jc w:val="center"/>
+      </w:pPr>
+    </w:p>
+    <w:p>
+      <w:pPr>
+        <w:ind w:left="0"/>
+        <w:jc w:val="center"/>
+      </w:pPr>
+    </w:p>
+    <w:p>
+      <w:pPr>
+        <w:ind w:left="0"/>
+        <w:jc w:val="center"/>
+      </w:pPr>
+    </w:p>
+    <w:p>
+      <w:pPr>
+        <w:ind w:left="0"/>
+        <w:jc w:val="center"/>
       </w:pPr>
     </w:p>
     <w:p>
@@ -4352,6 +4291,7 @@
         <w:ind w:left="-851" w:firstLine="851"/>
       </w:pPr>
       <w:r>
+        <w:lastRenderedPageBreak/>
         <w:t>4.2 Funcionalidad {</w:t>
       </w:r>
       <w:r>
@@ -4376,13 +4316,25 @@
         <w:t>carga</w:t>
       </w:r>
       <w:r>
-        <w:t>: Para la ejecución de la prueba de {tipoprueba2} se consideró {numerousuario2}</w:t>
+        <w:t>: Para la ejecución de la prueba de {tipoprueba2} se consideró {numerousuario</w:t>
+      </w:r>
+      <w:r>
+        <w:t>carga</w:t>
+      </w:r>
+      <w:r>
+        <w:t>2}</w:t>
       </w:r>
       <w:r>
         <w:t xml:space="preserve"> usuario por </w:t>
       </w:r>
       <w:r>
-        <w:t>{tiempoprueba2}</w:t>
+        <w:t>{tiempoprueba</w:t>
+      </w:r>
+      <w:r>
+        <w:t>carga</w:t>
+      </w:r>
+      <w:r>
+        <w:t>2}</w:t>
       </w:r>
       <w:r>
         <w:t xml:space="preserve"> minutos</w:t>
@@ -4466,13 +4418,7 @@
               <w:jc w:val="center"/>
             </w:pPr>
             <w:r>
-              <w:t>{numerousuario</w:t>
-            </w:r>
-            <w:r>
-              <w:t>2</w:t>
-            </w:r>
-            <w:r>
-              <w:t>}</w:t>
+              <w:t>1</w:t>
             </w:r>
           </w:p>
         </w:tc>
@@ -4485,18 +4431,43 @@
               <w:ind w:left="0"/>
             </w:pPr>
             <w:r>
-              <w:t>{numerousuario</w:t>
-            </w:r>
-            <w:r>
-              <w:t>2</w:t>
-            </w:r>
-            <w:r>
-              <w:t>} usuario virtual concurrente en un lapso de {tiempoprueba1} minutos.</w:t>
+              <w:t>{</w:t>
+            </w:r>
+            <w:r>
+              <w:t>numerousuariocarga2</w:t>
+            </w:r>
+            <w:r>
+              <w:t>} usuario virtual concurrente en un lapso de {</w:t>
+            </w:r>
+            <w:r>
+              <w:t>tiempopruebacarga2</w:t>
+            </w:r>
+            <w:r>
+              <w:t>} minutos.</w:t>
             </w:r>
           </w:p>
         </w:tc>
       </w:tr>
     </w:tbl>
+    <w:p>
+      <w:pPr>
+        <w:jc w:val="center"/>
+      </w:pPr>
+    </w:p>
+    <w:p>
+      <w:pPr>
+        <w:jc w:val="center"/>
+      </w:pPr>
+      <w:r>
+        <w:t>{graficocarga2}</w:t>
+      </w:r>
+    </w:p>
+    <w:p>
+      <w:pPr>
+        <w:pStyle w:val="Prrafodelista"/>
+        <w:ind w:left="1145"/>
+      </w:pPr>
+    </w:p>
     <w:p>
       <w:pPr>
         <w:pStyle w:val="Prrafodelista"/>
@@ -4506,19 +4477,13 @@
         </w:numPr>
       </w:pPr>
       <w:r>
-        <w:lastRenderedPageBreak/>
         <w:t>Prueba</w:t>
       </w:r>
       <w:r>
         <w:t xml:space="preserve"> de </w:t>
       </w:r>
-      <w:proofErr w:type="spellStart"/>
       <w:r>
-        <w:t>estres</w:t>
-      </w:r>
-      <w:proofErr w:type="spellEnd"/>
-      <w:r>
-        <w:t xml:space="preserve">: </w:t>
+        <w:t xml:space="preserve">estres: </w:t>
       </w:r>
       <w:r>
         <w:t>Para la ejecución de la prueba de estrés se considera un escenario e</w:t>
@@ -4527,16 +4492,16 @@
         <w:t>scalonado hasta alcanzar los {</w:t>
       </w:r>
       <w:r>
-        <w:t>numerousuario6</w:t>
+        <w:t>numerousuario</w:t>
       </w:r>
       <w:r>
-        <w:t>} usuarios concurrentes por {</w:t>
+        <w:t>estres6</w:t>
       </w:r>
       <w:r>
-        <w:t>tiempoprueba3</w:t>
+        <w:t xml:space="preserve">} usuarios concurrentes por 60 </w:t>
       </w:r>
       <w:r>
-        <w:t>} minutos</w:t>
+        <w:t>minutos</w:t>
       </w:r>
       <w:r>
         <w:t>:</w:t>
@@ -4557,33 +4522,46 @@
         <w:tc>
           <w:tcPr>
             <w:tcW w:w="1260" w:type="dxa"/>
-          </w:tcPr>
-          <w:p>
-            <w:pPr>
-              <w:pStyle w:val="Prrafodelista"/>
-              <w:ind w:left="0"/>
-            </w:pPr>
-            <w:proofErr w:type="spellStart"/>
-            <w:r>
-              <w:t>Nro</w:t>
-            </w:r>
-            <w:proofErr w:type="spellEnd"/>
-            <w:r>
-              <w:t xml:space="preserve"> de Hitos</w:t>
-            </w:r>
-          </w:p>
-        </w:tc>
-        <w:tc>
-          <w:tcPr>
-            <w:tcW w:w="6657" w:type="dxa"/>
+            <w:shd w:val="clear" w:color="auto" w:fill="C00000"/>
           </w:tcPr>
           <w:p>
             <w:pPr>
               <w:pStyle w:val="Prrafodelista"/>
               <w:ind w:left="0"/>
               <w:jc w:val="center"/>
+              <w:rPr>
+                <w:b/>
+                <w:sz w:val="24"/>
+              </w:rPr>
             </w:pPr>
             <w:r>
+              <w:rPr>
+                <w:b/>
+                <w:sz w:val="24"/>
+              </w:rPr>
+              <w:t>Nro de Hitos</w:t>
+            </w:r>
+          </w:p>
+        </w:tc>
+        <w:tc>
+          <w:tcPr>
+            <w:tcW w:w="6657" w:type="dxa"/>
+            <w:shd w:val="clear" w:color="auto" w:fill="C00000"/>
+          </w:tcPr>
+          <w:p>
+            <w:pPr>
+              <w:pStyle w:val="Prrafodelista"/>
+              <w:ind w:left="0"/>
+              <w:jc w:val="center"/>
+              <w:rPr>
+                <w:b/>
+              </w:rPr>
+            </w:pPr>
+            <w:r>
+              <w:rPr>
+                <w:b/>
+                <w:sz w:val="24"/>
+              </w:rPr>
               <w:t>Descripción</w:t>
             </w:r>
           </w:p>
@@ -4615,10 +4593,22 @@
               <w:ind w:left="0"/>
             </w:pPr>
             <w:r>
-              <w:t>{numerousuario1} usuarios virtual concurrente en un lapso de {</w:t>
-            </w:r>
-            <w:r>
-              <w:t>tiempoprueba1</w:t>
+              <w:t>{</w:t>
+            </w:r>
+            <w:r>
+              <w:t>numerousuarioestres1</w:t>
+            </w:r>
+            <w:r>
+              <w:t>} usuarios virtual concurrente en un lapso de {</w:t>
+            </w:r>
+            <w:r>
+              <w:t>tiempoprueba</w:t>
+            </w:r>
+            <w:r>
+              <w:t>estres</w:t>
+            </w:r>
+            <w:r>
+              <w:t>1</w:t>
             </w:r>
             <w:r>
               <w:t>} minutos</w:t>
@@ -4652,7 +4642,19 @@
               <w:ind w:left="0"/>
             </w:pPr>
             <w:r>
-              <w:t>{numerousuario2} usuarios virtual concurrente en un lapso de {tiempoprueba2} minutos</w:t>
+              <w:t>{</w:t>
+            </w:r>
+            <w:r>
+              <w:t>numerousuarioestres2</w:t>
+            </w:r>
+            <w:r>
+              <w:t>} usuarios virtual concurrente en un lapso de {</w:t>
+            </w:r>
+            <w:r>
+              <w:t>tiempopruebaestres2</w:t>
+            </w:r>
+            <w:r>
+              <w:t>} minutos</w:t>
             </w:r>
           </w:p>
         </w:tc>
@@ -4683,7 +4685,19 @@
               <w:ind w:left="0"/>
             </w:pPr>
             <w:r>
-              <w:t>{numerousuario3} usuarios virtual concurrente en un lapso de {tiempoprueba3} minutos</w:t>
+              <w:t>{</w:t>
+            </w:r>
+            <w:r>
+              <w:t>numerousuarioestres3</w:t>
+            </w:r>
+            <w:r>
+              <w:t>} usuarios virtual concurrente en un lapso de {</w:t>
+            </w:r>
+            <w:r>
+              <w:t>tiempopruebaestres3</w:t>
+            </w:r>
+            <w:r>
+              <w:t>} minutos</w:t>
             </w:r>
           </w:p>
         </w:tc>
@@ -4714,7 +4728,22 @@
               <w:ind w:left="0"/>
             </w:pPr>
             <w:r>
-              <w:t>{numerousuario4} usuarios virtual concurrente en un lapso de {tiempoprueba4} minutos</w:t>
+              <w:t>{</w:t>
+            </w:r>
+            <w:r>
+              <w:t>numerousuario</w:t>
+            </w:r>
+            <w:r>
+              <w:t>estres4</w:t>
+            </w:r>
+            <w:r>
+              <w:t>} usuarios virtual concurrente en un lapso de {</w:t>
+            </w:r>
+            <w:r>
+              <w:t>tiempopruebaestres4</w:t>
+            </w:r>
+            <w:r>
+              <w:t>} minutos</w:t>
             </w:r>
           </w:p>
         </w:tc>
@@ -4745,7 +4774,22 @@
               <w:ind w:left="0"/>
             </w:pPr>
             <w:r>
-              <w:t>{numerousuario5} usuarios virtual concurrente en un lapso de {tiempoprueba5} minutos</w:t>
+              <w:t>{</w:t>
+            </w:r>
+            <w:r>
+              <w:t>numerousuario</w:t>
+            </w:r>
+            <w:r>
+              <w:t>estres5</w:t>
+            </w:r>
+            <w:r>
+              <w:t>} usuarios virtual concurrente en un lapso de {</w:t>
+            </w:r>
+            <w:r>
+              <w:t>tiempopruebaestres5</w:t>
+            </w:r>
+            <w:r>
+              <w:t>} minutos</w:t>
             </w:r>
           </w:p>
         </w:tc>
@@ -4776,7 +4820,19 @@
               <w:ind w:left="0"/>
             </w:pPr>
             <w:r>
-              <w:t>{numerousuario6} usuarios virtual concurrente en un lapso de {tiempoprueba6} minutos</w:t>
+              <w:t>{</w:t>
+            </w:r>
+            <w:r>
+              <w:t>numerousuarioestres6</w:t>
+            </w:r>
+            <w:r>
+              <w:t>} usuarios virtual concurrente en un lapso de {</w:t>
+            </w:r>
+            <w:r>
+              <w:t>tiempopruebaestres6</w:t>
+            </w:r>
+            <w:r>
+              <w:t>} minutos</w:t>
             </w:r>
           </w:p>
         </w:tc>
@@ -4788,7 +4844,64 @@
         <w:ind w:left="1145"/>
       </w:pPr>
     </w:p>
-    <w:p/>
+    <w:p>
+      <w:pPr>
+        <w:jc w:val="center"/>
+      </w:pPr>
+      <w:r>
+        <w:t>{graficoestres1}</w:t>
+      </w:r>
+    </w:p>
+    <w:p>
+      <w:pPr>
+        <w:jc w:val="center"/>
+      </w:pPr>
+    </w:p>
+    <w:p>
+      <w:pPr>
+        <w:jc w:val="center"/>
+      </w:pPr>
+    </w:p>
+    <w:p>
+      <w:pPr>
+        <w:jc w:val="center"/>
+      </w:pPr>
+    </w:p>
+    <w:p>
+      <w:pPr>
+        <w:jc w:val="center"/>
+      </w:pPr>
+    </w:p>
+    <w:p>
+      <w:pPr>
+        <w:jc w:val="center"/>
+      </w:pPr>
+    </w:p>
+    <w:p>
+      <w:pPr>
+        <w:jc w:val="center"/>
+      </w:pPr>
+    </w:p>
+    <w:p>
+      <w:pPr>
+        <w:jc w:val="center"/>
+      </w:pPr>
+    </w:p>
+    <w:p>
+      <w:pPr>
+        <w:jc w:val="center"/>
+      </w:pPr>
+    </w:p>
+    <w:p>
+      <w:pPr>
+        <w:jc w:val="center"/>
+      </w:pPr>
+    </w:p>
+    <w:p>
+      <w:pPr>
+        <w:jc w:val="center"/>
+      </w:pPr>
+    </w:p>
     <w:p>
       <w:pPr>
         <w:pStyle w:val="Ttulo2"/>
@@ -4806,6 +4919,492 @@
         <w:t>4.3 Funcionalidad {tipofuncionalidad3}</w:t>
       </w:r>
     </w:p>
+    <w:p>
+      <w:pPr>
+        <w:pStyle w:val="Prrafodelista"/>
+        <w:numPr>
+          <w:ilvl w:val="0"/>
+          <w:numId w:val="49"/>
+        </w:numPr>
+      </w:pPr>
+      <w:r>
+        <w:t>Prueba de carga: Para la ejecución de la prueba de {tipoprueba3} se consideró {numerousuariocarga3} usuario por {tiempopruebacarga3} minutos:</w:t>
+      </w:r>
+    </w:p>
+    <w:p>
+      <w:pPr>
+        <w:pStyle w:val="Prrafodelista"/>
+        <w:ind w:left="1145"/>
+      </w:pPr>
+    </w:p>
+    <w:tbl>
+      <w:tblPr>
+        <w:tblStyle w:val="Tablaconcuadrcula"/>
+        <w:tblW w:w="0" w:type="auto"/>
+        <w:tblInd w:w="846" w:type="dxa"/>
+        <w:tblLook w:val="04A0" w:firstRow="1" w:lastRow="0" w:firstColumn="1" w:lastColumn="0" w:noHBand="0" w:noVBand="1"/>
+      </w:tblPr>
+      <w:tblGrid>
+        <w:gridCol w:w="1875"/>
+        <w:gridCol w:w="5921"/>
+      </w:tblGrid>
+      <w:tr>
+        <w:tc>
+          <w:tcPr>
+            <w:tcW w:w="1875" w:type="dxa"/>
+            <w:shd w:val="clear" w:color="auto" w:fill="C00000"/>
+          </w:tcPr>
+          <w:p>
+            <w:pPr>
+              <w:ind w:left="0"/>
+              <w:jc w:val="center"/>
+              <w:rPr>
+                <w:b/>
+                <w:sz w:val="24"/>
+              </w:rPr>
+            </w:pPr>
+            <w:r>
+              <w:rPr>
+                <w:b/>
+                <w:sz w:val="24"/>
+              </w:rPr>
+              <w:t>Nro. Hitos</w:t>
+            </w:r>
+          </w:p>
+        </w:tc>
+        <w:tc>
+          <w:tcPr>
+            <w:tcW w:w="5921" w:type="dxa"/>
+            <w:shd w:val="clear" w:color="auto" w:fill="C00000"/>
+          </w:tcPr>
+          <w:p>
+            <w:pPr>
+              <w:ind w:left="0"/>
+              <w:jc w:val="center"/>
+              <w:rPr>
+                <w:b/>
+              </w:rPr>
+            </w:pPr>
+            <w:r>
+              <w:rPr>
+                <w:b/>
+                <w:sz w:val="24"/>
+              </w:rPr>
+              <w:t>Descripción</w:t>
+            </w:r>
+          </w:p>
+        </w:tc>
+      </w:tr>
+      <w:tr>
+        <w:tc>
+          <w:tcPr>
+            <w:tcW w:w="1875" w:type="dxa"/>
+          </w:tcPr>
+          <w:p>
+            <w:pPr>
+              <w:ind w:left="0"/>
+              <w:jc w:val="center"/>
+            </w:pPr>
+            <w:r>
+              <w:t>1</w:t>
+            </w:r>
+          </w:p>
+        </w:tc>
+        <w:tc>
+          <w:tcPr>
+            <w:tcW w:w="5921" w:type="dxa"/>
+          </w:tcPr>
+          <w:p>
+            <w:pPr>
+              <w:ind w:left="0"/>
+            </w:pPr>
+            <w:r>
+              <w:t>{numerousuariocarga3} usuario virtual concurrente en un lapso de {tiempopruebacarga3} minutos.</w:t>
+            </w:r>
+          </w:p>
+        </w:tc>
+      </w:tr>
+    </w:tbl>
+    <w:p>
+      <w:pPr>
+        <w:jc w:val="center"/>
+      </w:pPr>
+    </w:p>
+    <w:p>
+      <w:pPr>
+        <w:jc w:val="center"/>
+      </w:pPr>
+      <w:r>
+        <w:t>{graficocarga3}</w:t>
+      </w:r>
+    </w:p>
+    <w:p>
+      <w:pPr>
+        <w:pStyle w:val="Prrafodelista"/>
+        <w:ind w:left="1145"/>
+      </w:pPr>
+    </w:p>
+    <w:p>
+      <w:pPr>
+        <w:pStyle w:val="Prrafodelista"/>
+        <w:numPr>
+          <w:ilvl w:val="0"/>
+          <w:numId w:val="49"/>
+        </w:numPr>
+      </w:pPr>
+      <w:r>
+        <w:t>Prueba de estres: Para la ejecución de la prueba de estrés se considera un escenario escalonado hasta alcanzar los {numerousuario</w:t>
+      </w:r>
+      <w:r>
+        <w:t>estres12</w:t>
+      </w:r>
+      <w:r>
+        <w:t>} usuarios concurrentes por 60 minutos:</w:t>
+      </w:r>
+    </w:p>
+    <w:tbl>
+      <w:tblPr>
+        <w:tblStyle w:val="Tablaconcuadrcula"/>
+        <w:tblW w:w="0" w:type="auto"/>
+        <w:tblInd w:w="1145" w:type="dxa"/>
+        <w:tblLook w:val="04A0" w:firstRow="1" w:lastRow="0" w:firstColumn="1" w:lastColumn="0" w:noHBand="0" w:noVBand="1"/>
+      </w:tblPr>
+      <w:tblGrid>
+        <w:gridCol w:w="1260"/>
+        <w:gridCol w:w="6657"/>
+      </w:tblGrid>
+      <w:tr>
+        <w:tc>
+          <w:tcPr>
+            <w:tcW w:w="1260" w:type="dxa"/>
+            <w:shd w:val="clear" w:color="auto" w:fill="C00000"/>
+          </w:tcPr>
+          <w:p>
+            <w:pPr>
+              <w:pStyle w:val="Prrafodelista"/>
+              <w:ind w:left="0"/>
+              <w:jc w:val="center"/>
+              <w:rPr>
+                <w:b/>
+                <w:sz w:val="24"/>
+              </w:rPr>
+            </w:pPr>
+            <w:r>
+              <w:rPr>
+                <w:b/>
+                <w:sz w:val="24"/>
+              </w:rPr>
+              <w:t>Nro de Hitos</w:t>
+            </w:r>
+          </w:p>
+        </w:tc>
+        <w:tc>
+          <w:tcPr>
+            <w:tcW w:w="6657" w:type="dxa"/>
+            <w:shd w:val="clear" w:color="auto" w:fill="C00000"/>
+          </w:tcPr>
+          <w:p>
+            <w:pPr>
+              <w:pStyle w:val="Prrafodelista"/>
+              <w:ind w:left="0"/>
+              <w:jc w:val="center"/>
+              <w:rPr>
+                <w:b/>
+                <w:sz w:val="24"/>
+              </w:rPr>
+            </w:pPr>
+            <w:r>
+              <w:rPr>
+                <w:b/>
+                <w:sz w:val="24"/>
+              </w:rPr>
+              <w:t>Descripción</w:t>
+            </w:r>
+          </w:p>
+        </w:tc>
+      </w:tr>
+      <w:tr>
+        <w:tc>
+          <w:tcPr>
+            <w:tcW w:w="1260" w:type="dxa"/>
+          </w:tcPr>
+          <w:p>
+            <w:pPr>
+              <w:pStyle w:val="Prrafodelista"/>
+              <w:ind w:left="0"/>
+              <w:jc w:val="center"/>
+            </w:pPr>
+            <w:r>
+              <w:t>1</w:t>
+            </w:r>
+          </w:p>
+        </w:tc>
+        <w:tc>
+          <w:tcPr>
+            <w:tcW w:w="6657" w:type="dxa"/>
+          </w:tcPr>
+          <w:p>
+            <w:pPr>
+              <w:pStyle w:val="Prrafodelista"/>
+              <w:ind w:left="0"/>
+            </w:pPr>
+            <w:r>
+              <w:t>{numerousuario</w:t>
+            </w:r>
+            <w:r>
+              <w:t>estres7</w:t>
+            </w:r>
+            <w:r>
+              <w:t>} usuarios virtual concurrente en un lapso de {tiempopruebaestres</w:t>
+            </w:r>
+            <w:r>
+              <w:t>7</w:t>
+            </w:r>
+            <w:r>
+              <w:t>} minutos</w:t>
+            </w:r>
+          </w:p>
+        </w:tc>
+      </w:tr>
+      <w:tr>
+        <w:tc>
+          <w:tcPr>
+            <w:tcW w:w="1260" w:type="dxa"/>
+          </w:tcPr>
+          <w:p>
+            <w:pPr>
+              <w:pStyle w:val="Prrafodelista"/>
+              <w:ind w:left="0"/>
+              <w:jc w:val="center"/>
+            </w:pPr>
+            <w:r>
+              <w:t>2</w:t>
+            </w:r>
+          </w:p>
+        </w:tc>
+        <w:tc>
+          <w:tcPr>
+            <w:tcW w:w="6657" w:type="dxa"/>
+          </w:tcPr>
+          <w:p>
+            <w:pPr>
+              <w:pStyle w:val="Prrafodelista"/>
+              <w:ind w:left="0"/>
+            </w:pPr>
+            <w:r>
+              <w:t>{numerousuario</w:t>
+            </w:r>
+            <w:r>
+              <w:t>estres8</w:t>
+            </w:r>
+            <w:r>
+              <w:t>} usuarios virtual concurrente en un lapso de {tiempopruebaestres</w:t>
+            </w:r>
+            <w:r>
+              <w:t>8</w:t>
+            </w:r>
+            <w:r>
+              <w:t>} minutos</w:t>
+            </w:r>
+          </w:p>
+        </w:tc>
+      </w:tr>
+      <w:tr>
+        <w:tc>
+          <w:tcPr>
+            <w:tcW w:w="1260" w:type="dxa"/>
+          </w:tcPr>
+          <w:p>
+            <w:pPr>
+              <w:pStyle w:val="Prrafodelista"/>
+              <w:ind w:left="0"/>
+              <w:jc w:val="center"/>
+            </w:pPr>
+            <w:r>
+              <w:t>3</w:t>
+            </w:r>
+          </w:p>
+        </w:tc>
+        <w:tc>
+          <w:tcPr>
+            <w:tcW w:w="6657" w:type="dxa"/>
+          </w:tcPr>
+          <w:p>
+            <w:pPr>
+              <w:pStyle w:val="Prrafodelista"/>
+              <w:ind w:left="0"/>
+            </w:pPr>
+            <w:r>
+              <w:t>{numerousuario</w:t>
+            </w:r>
+            <w:r>
+              <w:t>estres9</w:t>
+            </w:r>
+            <w:r>
+              <w:t>} usuarios virtual concurrente en un lapso de {tiempopruebaestres</w:t>
+            </w:r>
+            <w:r>
+              <w:t>9</w:t>
+            </w:r>
+            <w:r>
+              <w:t>} minutos</w:t>
+            </w:r>
+          </w:p>
+        </w:tc>
+      </w:tr>
+      <w:tr>
+        <w:tc>
+          <w:tcPr>
+            <w:tcW w:w="1260" w:type="dxa"/>
+          </w:tcPr>
+          <w:p>
+            <w:pPr>
+              <w:pStyle w:val="Prrafodelista"/>
+              <w:ind w:left="0"/>
+              <w:jc w:val="center"/>
+            </w:pPr>
+            <w:r>
+              <w:t>4</w:t>
+            </w:r>
+          </w:p>
+        </w:tc>
+        <w:tc>
+          <w:tcPr>
+            <w:tcW w:w="6657" w:type="dxa"/>
+          </w:tcPr>
+          <w:p>
+            <w:pPr>
+              <w:pStyle w:val="Prrafodelista"/>
+              <w:ind w:left="0"/>
+            </w:pPr>
+            <w:r>
+              <w:t>{numerousuario</w:t>
+            </w:r>
+            <w:r>
+              <w:t>estres10</w:t>
+            </w:r>
+            <w:r>
+              <w:t>} usuarios virtual concurrente en un lapso de {tiempopruebaestres</w:t>
+            </w:r>
+            <w:r>
+              <w:t>10</w:t>
+            </w:r>
+            <w:r>
+              <w:t>} minutos</w:t>
+            </w:r>
+          </w:p>
+        </w:tc>
+      </w:tr>
+      <w:tr>
+        <w:tc>
+          <w:tcPr>
+            <w:tcW w:w="1260" w:type="dxa"/>
+          </w:tcPr>
+          <w:p>
+            <w:pPr>
+              <w:pStyle w:val="Prrafodelista"/>
+              <w:ind w:left="0"/>
+              <w:jc w:val="center"/>
+            </w:pPr>
+            <w:r>
+              <w:t>5</w:t>
+            </w:r>
+          </w:p>
+        </w:tc>
+        <w:tc>
+          <w:tcPr>
+            <w:tcW w:w="6657" w:type="dxa"/>
+          </w:tcPr>
+          <w:p>
+            <w:pPr>
+              <w:pStyle w:val="Prrafodelista"/>
+              <w:ind w:left="0"/>
+            </w:pPr>
+            <w:r>
+              <w:t>{numerousuarioestres</w:t>
+            </w:r>
+            <w:r>
+              <w:t>11</w:t>
+            </w:r>
+            <w:r>
+              <w:t>} usuarios virtual concurrente en un lapso de {tiempopruebaestres</w:t>
+            </w:r>
+            <w:r>
+              <w:t>11</w:t>
+            </w:r>
+            <w:r>
+              <w:t>} minutos</w:t>
+            </w:r>
+          </w:p>
+        </w:tc>
+      </w:tr>
+      <w:tr>
+        <w:tc>
+          <w:tcPr>
+            <w:tcW w:w="1260" w:type="dxa"/>
+          </w:tcPr>
+          <w:p>
+            <w:pPr>
+              <w:pStyle w:val="Prrafodelista"/>
+              <w:ind w:left="0"/>
+              <w:jc w:val="center"/>
+            </w:pPr>
+            <w:r>
+              <w:t>6</w:t>
+            </w:r>
+          </w:p>
+        </w:tc>
+        <w:tc>
+          <w:tcPr>
+            <w:tcW w:w="6657" w:type="dxa"/>
+          </w:tcPr>
+          <w:p>
+            <w:pPr>
+              <w:pStyle w:val="Prrafodelista"/>
+              <w:ind w:left="0"/>
+            </w:pPr>
+            <w:r>
+              <w:t>{numerousuario</w:t>
+            </w:r>
+            <w:r>
+              <w:t>estres12</w:t>
+            </w:r>
+            <w:r>
+              <w:t>} usuarios virtual concurrente en un lapso de {tiempopruebaestres</w:t>
+            </w:r>
+            <w:r>
+              <w:t>12</w:t>
+            </w:r>
+            <w:r>
+              <w:t>} minutos</w:t>
+            </w:r>
+          </w:p>
+        </w:tc>
+      </w:tr>
+    </w:tbl>
+    <w:p>
+      <w:pPr>
+        <w:pStyle w:val="Prrafodelista"/>
+        <w:ind w:left="1145"/>
+      </w:pPr>
+    </w:p>
+    <w:p>
+      <w:pPr>
+        <w:jc w:val="center"/>
+      </w:pPr>
+      <w:r>
+        <w:t>{graficoestres2}</w:t>
+      </w:r>
+    </w:p>
+    <w:p/>
+    <w:p/>
+    <w:p/>
+    <w:p/>
+    <w:p/>
+    <w:p/>
+    <w:p/>
+    <w:p/>
+    <w:p/>
     <w:p/>
     <w:p>
       <w:pPr>
@@ -4826,8 +5425,452 @@
     </w:p>
     <w:p>
       <w:pPr>
+        <w:pStyle w:val="Prrafodelista"/>
+        <w:numPr>
+          <w:ilvl w:val="0"/>
+          <w:numId w:val="50"/>
+        </w:numPr>
+      </w:pPr>
+      <w:r>
+        <w:t>Prueba de carga: Para la ejecución de la prueba de {tipoprueba4} se consideró {numerousuariocarga4} usuario por {tiempopruebacarga4} minutos:</w:t>
+      </w:r>
+    </w:p>
+    <w:p>
+      <w:pPr>
+        <w:pStyle w:val="Prrafodelista"/>
+        <w:ind w:left="1145"/>
+      </w:pPr>
+    </w:p>
+    <w:tbl>
+      <w:tblPr>
+        <w:tblStyle w:val="Tablaconcuadrcula"/>
+        <w:tblW w:w="0" w:type="auto"/>
+        <w:tblInd w:w="846" w:type="dxa"/>
+        <w:tblLook w:val="04A0" w:firstRow="1" w:lastRow="0" w:firstColumn="1" w:lastColumn="0" w:noHBand="0" w:noVBand="1"/>
+      </w:tblPr>
+      <w:tblGrid>
+        <w:gridCol w:w="1875"/>
+        <w:gridCol w:w="5921"/>
+      </w:tblGrid>
+      <w:tr>
+        <w:tc>
+          <w:tcPr>
+            <w:tcW w:w="1875" w:type="dxa"/>
+            <w:shd w:val="clear" w:color="auto" w:fill="C00000"/>
+          </w:tcPr>
+          <w:p>
+            <w:pPr>
+              <w:ind w:left="0"/>
+              <w:jc w:val="center"/>
+              <w:rPr>
+                <w:b/>
+                <w:sz w:val="24"/>
+              </w:rPr>
+            </w:pPr>
+            <w:r>
+              <w:rPr>
+                <w:b/>
+                <w:sz w:val="24"/>
+              </w:rPr>
+              <w:t>Nro. Hitos</w:t>
+            </w:r>
+          </w:p>
+        </w:tc>
+        <w:tc>
+          <w:tcPr>
+            <w:tcW w:w="5921" w:type="dxa"/>
+            <w:shd w:val="clear" w:color="auto" w:fill="C00000"/>
+          </w:tcPr>
+          <w:p>
+            <w:pPr>
+              <w:ind w:left="0"/>
+              <w:jc w:val="center"/>
+              <w:rPr>
+                <w:b/>
+              </w:rPr>
+            </w:pPr>
+            <w:r>
+              <w:rPr>
+                <w:b/>
+                <w:sz w:val="24"/>
+              </w:rPr>
+              <w:t>Descripción</w:t>
+            </w:r>
+          </w:p>
+        </w:tc>
+      </w:tr>
+      <w:tr>
+        <w:tc>
+          <w:tcPr>
+            <w:tcW w:w="1875" w:type="dxa"/>
+          </w:tcPr>
+          <w:p>
+            <w:pPr>
+              <w:ind w:left="0"/>
+              <w:jc w:val="center"/>
+            </w:pPr>
+            <w:r>
+              <w:t>1</w:t>
+            </w:r>
+          </w:p>
+        </w:tc>
+        <w:tc>
+          <w:tcPr>
+            <w:tcW w:w="5921" w:type="dxa"/>
+          </w:tcPr>
+          <w:p>
+            <w:pPr>
+              <w:ind w:left="0"/>
+            </w:pPr>
+            <w:r>
+              <w:t>{numerousuariocarga4} usuario virtual concurrente en un lapso de {tiempopruebacarga4} minutos.</w:t>
+            </w:r>
+          </w:p>
+        </w:tc>
+      </w:tr>
+    </w:tbl>
+    <w:p>
+      <w:pPr>
+        <w:jc w:val="center"/>
+      </w:pPr>
+    </w:p>
+    <w:p>
+      <w:pPr>
+        <w:jc w:val="center"/>
+      </w:pPr>
+      <w:r>
+        <w:t>{graficocarga</w:t>
+      </w:r>
+      <w:r>
+        <w:t>4</w:t>
+      </w:r>
+      <w:r>
+        <w:t>}</w:t>
+      </w:r>
+    </w:p>
+    <w:p>
+      <w:pPr>
+        <w:pStyle w:val="Prrafodelista"/>
+        <w:ind w:left="1145"/>
+      </w:pPr>
+    </w:p>
+    <w:p>
+      <w:pPr>
+        <w:pStyle w:val="Prrafodelista"/>
+        <w:numPr>
+          <w:ilvl w:val="0"/>
+          <w:numId w:val="50"/>
+        </w:numPr>
+      </w:pPr>
+      <w:r>
+        <w:t>Prueba de estres: Para la ejecución de la prueba de estrés se considera un escenario escalonado hasta alcanzar los {numerousuario</w:t>
+      </w:r>
+      <w:r>
+        <w:t>estres1</w:t>
+      </w:r>
+      <w:r>
+        <w:t>7</w:t>
+      </w:r>
+      <w:r>
+        <w:t>} usuarios concurrentes por 60 minutos:</w:t>
+      </w:r>
+    </w:p>
+    <w:tbl>
+      <w:tblPr>
+        <w:tblStyle w:val="Tablaconcuadrcula"/>
+        <w:tblW w:w="0" w:type="auto"/>
+        <w:tblInd w:w="1145" w:type="dxa"/>
+        <w:tblLook w:val="04A0" w:firstRow="1" w:lastRow="0" w:firstColumn="1" w:lastColumn="0" w:noHBand="0" w:noVBand="1"/>
+      </w:tblPr>
+      <w:tblGrid>
+        <w:gridCol w:w="1260"/>
+        <w:gridCol w:w="6657"/>
+      </w:tblGrid>
+      <w:tr>
+        <w:tc>
+          <w:tcPr>
+            <w:tcW w:w="1260" w:type="dxa"/>
+            <w:shd w:val="clear" w:color="auto" w:fill="C00000"/>
+          </w:tcPr>
+          <w:p>
+            <w:pPr>
+              <w:pStyle w:val="Prrafodelista"/>
+              <w:ind w:left="0"/>
+              <w:jc w:val="center"/>
+              <w:rPr>
+                <w:b/>
+                <w:sz w:val="24"/>
+              </w:rPr>
+            </w:pPr>
+            <w:r>
+              <w:rPr>
+                <w:b/>
+                <w:sz w:val="24"/>
+              </w:rPr>
+              <w:t>Nro de Hitos</w:t>
+            </w:r>
+          </w:p>
+        </w:tc>
+        <w:tc>
+          <w:tcPr>
+            <w:tcW w:w="6657" w:type="dxa"/>
+            <w:shd w:val="clear" w:color="auto" w:fill="C00000"/>
+          </w:tcPr>
+          <w:p>
+            <w:pPr>
+              <w:pStyle w:val="Prrafodelista"/>
+              <w:ind w:left="0"/>
+              <w:jc w:val="center"/>
+              <w:rPr>
+                <w:b/>
+              </w:rPr>
+            </w:pPr>
+            <w:r>
+              <w:rPr>
+                <w:b/>
+                <w:sz w:val="24"/>
+              </w:rPr>
+              <w:t>Descripción</w:t>
+            </w:r>
+          </w:p>
+        </w:tc>
+      </w:tr>
+      <w:tr>
+        <w:tc>
+          <w:tcPr>
+            <w:tcW w:w="1260" w:type="dxa"/>
+          </w:tcPr>
+          <w:p>
+            <w:pPr>
+              <w:pStyle w:val="Prrafodelista"/>
+              <w:ind w:left="0"/>
+              <w:jc w:val="center"/>
+            </w:pPr>
+            <w:r>
+              <w:t>1</w:t>
+            </w:r>
+          </w:p>
+        </w:tc>
+        <w:tc>
+          <w:tcPr>
+            <w:tcW w:w="6657" w:type="dxa"/>
+          </w:tcPr>
+          <w:p>
+            <w:pPr>
+              <w:pStyle w:val="Prrafodelista"/>
+              <w:ind w:left="0"/>
+            </w:pPr>
+            <w:r>
+              <w:t>{numerousuario</w:t>
+            </w:r>
+            <w:r>
+              <w:t>estres13</w:t>
+            </w:r>
+            <w:r>
+              <w:t>} usuarios virtual concurrente en un lapso de {tiempopruebaestres</w:t>
+            </w:r>
+            <w:r>
+              <w:t>13</w:t>
+            </w:r>
+            <w:r>
+              <w:t>} minutos</w:t>
+            </w:r>
+          </w:p>
+        </w:tc>
+      </w:tr>
+      <w:tr>
+        <w:tc>
+          <w:tcPr>
+            <w:tcW w:w="1260" w:type="dxa"/>
+          </w:tcPr>
+          <w:p>
+            <w:pPr>
+              <w:pStyle w:val="Prrafodelista"/>
+              <w:ind w:left="0"/>
+              <w:jc w:val="center"/>
+            </w:pPr>
+            <w:r>
+              <w:t>2</w:t>
+            </w:r>
+          </w:p>
+        </w:tc>
+        <w:tc>
+          <w:tcPr>
+            <w:tcW w:w="6657" w:type="dxa"/>
+          </w:tcPr>
+          <w:p>
+            <w:pPr>
+              <w:pStyle w:val="Prrafodelista"/>
+              <w:ind w:left="0"/>
+            </w:pPr>
+            <w:r>
+              <w:t>{numerousuario</w:t>
+            </w:r>
+            <w:r>
+              <w:t>estres14</w:t>
+            </w:r>
+            <w:r>
+              <w:t>} usuarios virtual concurrente en un lapso de {tiempopruebaestres</w:t>
+            </w:r>
+            <w:r>
+              <w:t>14</w:t>
+            </w:r>
+            <w:r>
+              <w:t>} minutos</w:t>
+            </w:r>
+          </w:p>
+        </w:tc>
+      </w:tr>
+      <w:tr>
+        <w:tc>
+          <w:tcPr>
+            <w:tcW w:w="1260" w:type="dxa"/>
+          </w:tcPr>
+          <w:p>
+            <w:pPr>
+              <w:pStyle w:val="Prrafodelista"/>
+              <w:ind w:left="0"/>
+              <w:jc w:val="center"/>
+            </w:pPr>
+            <w:r>
+              <w:t>3</w:t>
+            </w:r>
+          </w:p>
+        </w:tc>
+        <w:tc>
+          <w:tcPr>
+            <w:tcW w:w="6657" w:type="dxa"/>
+          </w:tcPr>
+          <w:p>
+            <w:pPr>
+              <w:pStyle w:val="Prrafodelista"/>
+              <w:ind w:left="0"/>
+            </w:pPr>
+            <w:r>
+              <w:t>{numerousuario</w:t>
+            </w:r>
+            <w:r>
+              <w:t>estres15</w:t>
+            </w:r>
+            <w:r>
+              <w:t>} usuarios virtual concurrente en un lapso de {tiempopruebaestres</w:t>
+            </w:r>
+            <w:r>
+              <w:t>15</w:t>
+            </w:r>
+            <w:r>
+              <w:t>} minutos</w:t>
+            </w:r>
+          </w:p>
+        </w:tc>
+      </w:tr>
+      <w:tr>
+        <w:tc>
+          <w:tcPr>
+            <w:tcW w:w="1260" w:type="dxa"/>
+          </w:tcPr>
+          <w:p>
+            <w:pPr>
+              <w:pStyle w:val="Prrafodelista"/>
+              <w:ind w:left="0"/>
+              <w:jc w:val="center"/>
+            </w:pPr>
+            <w:r>
+              <w:t>4</w:t>
+            </w:r>
+          </w:p>
+        </w:tc>
+        <w:tc>
+          <w:tcPr>
+            <w:tcW w:w="6657" w:type="dxa"/>
+          </w:tcPr>
+          <w:p>
+            <w:pPr>
+              <w:pStyle w:val="Prrafodelista"/>
+              <w:ind w:left="0"/>
+            </w:pPr>
+            <w:r>
+              <w:t>{numerousuario</w:t>
+            </w:r>
+            <w:r>
+              <w:t>estres16</w:t>
+            </w:r>
+            <w:r>
+              <w:t>} usuarios virtual concurrente en un lapso de {tiempopruebaestres</w:t>
+            </w:r>
+            <w:r>
+              <w:t>16</w:t>
+            </w:r>
+            <w:r>
+              <w:t>} minutos</w:t>
+            </w:r>
+          </w:p>
+        </w:tc>
+      </w:tr>
+      <w:tr>
+        <w:tc>
+          <w:tcPr>
+            <w:tcW w:w="1260" w:type="dxa"/>
+          </w:tcPr>
+          <w:p>
+            <w:pPr>
+              <w:pStyle w:val="Prrafodelista"/>
+              <w:ind w:left="0"/>
+              <w:jc w:val="center"/>
+            </w:pPr>
+            <w:r>
+              <w:t>5</w:t>
+            </w:r>
+          </w:p>
+        </w:tc>
+        <w:tc>
+          <w:tcPr>
+            <w:tcW w:w="6657" w:type="dxa"/>
+          </w:tcPr>
+          <w:p>
+            <w:pPr>
+              <w:pStyle w:val="Prrafodelista"/>
+              <w:ind w:left="0"/>
+            </w:pPr>
+            <w:r>
+              <w:t>{numerousuarioestres</w:t>
+            </w:r>
+            <w:r>
+              <w:t>17</w:t>
+            </w:r>
+            <w:r>
+              <w:t>} usuarios virtual concurrente en un lapso de {tiempopruebaestres</w:t>
+            </w:r>
+            <w:r>
+              <w:t>17</w:t>
+            </w:r>
+            <w:r>
+              <w:t>} minutos</w:t>
+            </w:r>
+          </w:p>
+        </w:tc>
+      </w:tr>
+    </w:tbl>
+    <w:p>
+      <w:pPr>
+        <w:pStyle w:val="Prrafodelista"/>
+        <w:ind w:left="1145"/>
+      </w:pPr>
+    </w:p>
+    <w:p>
+      <w:pPr>
         <w:ind w:left="0"/>
-      </w:pPr>
+        <w:jc w:val="center"/>
+      </w:pPr>
+      <w:r>
+        <w:t>{graficoestres</w:t>
+      </w:r>
+      <w:r>
+        <w:t>3</w:t>
+      </w:r>
+      <w:r>
+        <w:t>}</w:t>
+      </w:r>
     </w:p>
     <w:p/>
     <w:p>
@@ -4855,7 +5898,7 @@
           <w:szCs w:val="36"/>
         </w:rPr>
       </w:pPr>
-      <w:bookmarkStart w:id="16" w:name="_Toc142901902"/>
+      <w:bookmarkStart w:id="17" w:name="_Toc142901902"/>
       <w:r>
         <w:rPr>
           <w:sz w:val="36"/>
@@ -4864,19 +5907,32 @@
         <w:lastRenderedPageBreak/>
         <w:t>Criterios de Aceptación</w:t>
       </w:r>
-      <w:bookmarkEnd w:id="16"/>
+      <w:bookmarkEnd w:id="17"/>
     </w:p>
     <w:p>
       <w:r>
-        <w:t>{criterio}</w:t>
+        <w:t>{criterio</w:t>
       </w:r>
-    </w:p>
-    <w:p>
       <w:r>
-        <w:t>{grafico}</w:t>
+        <w:t>aceptacion</w:t>
       </w:r>
-      <w:bookmarkStart w:id="17" w:name="_GoBack"/>
-      <w:bookmarkEnd w:id="17"/>
+      <w:r>
+        <w:t>}</w:t>
+      </w:r>
+    </w:p>
+    <w:p>
+      <w:pPr>
+        <w:jc w:val="center"/>
+      </w:pPr>
+      <w:r>
+        <w:t>{grafico</w:t>
+      </w:r>
+      <w:r>
+        <w:t>criterioaceptacion</w:t>
+      </w:r>
+      <w:r>
+        <w:t>}</w:t>
+      </w:r>
     </w:p>
     <w:p/>
     <w:p>
@@ -5246,7 +6302,7 @@
         <w:noProof/>
         <w:sz w:val="20"/>
       </w:rPr>
-      <w:t>6</w:t>
+      <w:t>9</w:t>
     </w:r>
     <w:r>
       <w:rPr>
@@ -5283,7 +6339,7 @@
         <w:noProof/>
         <w:sz w:val="20"/>
       </w:rPr>
-      <w:t>7</w:t>
+      <w:t>9</w:t>
     </w:r>
     <w:r>
       <w:rPr>
@@ -5737,6 +6793,92 @@
     </w:lvl>
   </w:abstractNum>
   <w:abstractNum w:abstractNumId="1" w15:restartNumberingAfterBreak="0">
+    <w:nsid w:val="0A120857"/>
+    <w:multiLevelType w:val="hybridMultilevel"/>
+    <w:tmpl w:val="49DA7EFE"/>
+    <w:lvl w:ilvl="0" w:tplc="04090017">
+      <w:start w:val="1"/>
+      <w:numFmt w:val="lowerLetter"/>
+      <w:lvlText w:val="%1)"/>
+      <w:lvlJc w:val="left"/>
+      <w:pPr>
+        <w:ind w:left="1145" w:hanging="360"/>
+      </w:pPr>
+    </w:lvl>
+    <w:lvl w:ilvl="1" w:tplc="04090019" w:tentative="1">
+      <w:start w:val="1"/>
+      <w:numFmt w:val="lowerLetter"/>
+      <w:lvlText w:val="%2."/>
+      <w:lvlJc w:val="left"/>
+      <w:pPr>
+        <w:ind w:left="1865" w:hanging="360"/>
+      </w:pPr>
+    </w:lvl>
+    <w:lvl w:ilvl="2" w:tplc="0409001B" w:tentative="1">
+      <w:start w:val="1"/>
+      <w:numFmt w:val="lowerRoman"/>
+      <w:lvlText w:val="%3."/>
+      <w:lvlJc w:val="right"/>
+      <w:pPr>
+        <w:ind w:left="2585" w:hanging="180"/>
+      </w:pPr>
+    </w:lvl>
+    <w:lvl w:ilvl="3" w:tplc="0409000F" w:tentative="1">
+      <w:start w:val="1"/>
+      <w:numFmt w:val="decimal"/>
+      <w:lvlText w:val="%4."/>
+      <w:lvlJc w:val="left"/>
+      <w:pPr>
+        <w:ind w:left="3305" w:hanging="360"/>
+      </w:pPr>
+    </w:lvl>
+    <w:lvl w:ilvl="4" w:tplc="04090019" w:tentative="1">
+      <w:start w:val="1"/>
+      <w:numFmt w:val="lowerLetter"/>
+      <w:lvlText w:val="%5."/>
+      <w:lvlJc w:val="left"/>
+      <w:pPr>
+        <w:ind w:left="4025" w:hanging="360"/>
+      </w:pPr>
+    </w:lvl>
+    <w:lvl w:ilvl="5" w:tplc="0409001B" w:tentative="1">
+      <w:start w:val="1"/>
+      <w:numFmt w:val="lowerRoman"/>
+      <w:lvlText w:val="%6."/>
+      <w:lvlJc w:val="right"/>
+      <w:pPr>
+        <w:ind w:left="4745" w:hanging="180"/>
+      </w:pPr>
+    </w:lvl>
+    <w:lvl w:ilvl="6" w:tplc="0409000F" w:tentative="1">
+      <w:start w:val="1"/>
+      <w:numFmt w:val="decimal"/>
+      <w:lvlText w:val="%7."/>
+      <w:lvlJc w:val="left"/>
+      <w:pPr>
+        <w:ind w:left="5465" w:hanging="360"/>
+      </w:pPr>
+    </w:lvl>
+    <w:lvl w:ilvl="7" w:tplc="04090019" w:tentative="1">
+      <w:start w:val="1"/>
+      <w:numFmt w:val="lowerLetter"/>
+      <w:lvlText w:val="%8."/>
+      <w:lvlJc w:val="left"/>
+      <w:pPr>
+        <w:ind w:left="6185" w:hanging="360"/>
+      </w:pPr>
+    </w:lvl>
+    <w:lvl w:ilvl="8" w:tplc="0409001B" w:tentative="1">
+      <w:start w:val="1"/>
+      <w:numFmt w:val="lowerRoman"/>
+      <w:lvlText w:val="%9."/>
+      <w:lvlJc w:val="right"/>
+      <w:pPr>
+        <w:ind w:left="6905" w:hanging="180"/>
+      </w:pPr>
+    </w:lvl>
+  </w:abstractNum>
+  <w:abstractNum w:abstractNumId="2" w15:restartNumberingAfterBreak="0">
     <w:nsid w:val="0F2D5CC6"/>
     <w:multiLevelType w:val="hybridMultilevel"/>
     <w:tmpl w:val="A4D02B7C"/>
@@ -5822,7 +6964,7 @@
       </w:pPr>
     </w:lvl>
   </w:abstractNum>
-  <w:abstractNum w:abstractNumId="2" w15:restartNumberingAfterBreak="0">
+  <w:abstractNum w:abstractNumId="3" w15:restartNumberingAfterBreak="0">
     <w:nsid w:val="0F4926B1"/>
     <w:multiLevelType w:val="hybridMultilevel"/>
     <w:tmpl w:val="F722988C"/>
@@ -5935,7 +7077,7 @@
       </w:rPr>
     </w:lvl>
   </w:abstractNum>
-  <w:abstractNum w:abstractNumId="3" w15:restartNumberingAfterBreak="0">
+  <w:abstractNum w:abstractNumId="4" w15:restartNumberingAfterBreak="0">
     <w:nsid w:val="11080A71"/>
     <w:multiLevelType w:val="hybridMultilevel"/>
     <w:tmpl w:val="9C08876E"/>
@@ -6021,7 +7163,7 @@
       </w:pPr>
     </w:lvl>
   </w:abstractNum>
-  <w:abstractNum w:abstractNumId="4" w15:restartNumberingAfterBreak="0">
+  <w:abstractNum w:abstractNumId="5" w15:restartNumberingAfterBreak="0">
     <w:nsid w:val="1FB51471"/>
     <w:multiLevelType w:val="hybridMultilevel"/>
     <w:tmpl w:val="752CB49C"/>
@@ -6163,7 +7305,7 @@
       </w:rPr>
     </w:lvl>
   </w:abstractNum>
-  <w:abstractNum w:abstractNumId="5" w15:restartNumberingAfterBreak="0">
+  <w:abstractNum w:abstractNumId="6" w15:restartNumberingAfterBreak="0">
     <w:nsid w:val="32EE1B72"/>
     <w:multiLevelType w:val="hybridMultilevel"/>
     <w:tmpl w:val="48D8E27A"/>
@@ -6249,7 +7391,7 @@
       </w:pPr>
     </w:lvl>
   </w:abstractNum>
-  <w:abstractNum w:abstractNumId="6" w15:restartNumberingAfterBreak="0">
+  <w:abstractNum w:abstractNumId="7" w15:restartNumberingAfterBreak="0">
     <w:nsid w:val="36B27CC3"/>
     <w:multiLevelType w:val="hybridMultilevel"/>
     <w:tmpl w:val="7D70903C"/>
@@ -6362,7 +7504,7 @@
       </w:rPr>
     </w:lvl>
   </w:abstractNum>
-  <w:abstractNum w:abstractNumId="7" w15:restartNumberingAfterBreak="0">
+  <w:abstractNum w:abstractNumId="8" w15:restartNumberingAfterBreak="0">
     <w:nsid w:val="372C47E9"/>
     <w:multiLevelType w:val="hybridMultilevel"/>
     <w:tmpl w:val="EF3C8CAA"/>
@@ -6475,7 +7617,7 @@
       </w:rPr>
     </w:lvl>
   </w:abstractNum>
-  <w:abstractNum w:abstractNumId="8" w15:restartNumberingAfterBreak="0">
+  <w:abstractNum w:abstractNumId="9" w15:restartNumberingAfterBreak="0">
     <w:nsid w:val="3E9E7A2F"/>
     <w:multiLevelType w:val="hybridMultilevel"/>
     <w:tmpl w:val="4DD8ECCC"/>
@@ -6588,7 +7730,7 @@
       </w:rPr>
     </w:lvl>
   </w:abstractNum>
-  <w:abstractNum w:abstractNumId="9" w15:restartNumberingAfterBreak="0">
+  <w:abstractNum w:abstractNumId="10" w15:restartNumberingAfterBreak="0">
     <w:nsid w:val="3EFA360C"/>
     <w:multiLevelType w:val="hybridMultilevel"/>
     <w:tmpl w:val="296EAA30"/>
@@ -6674,7 +7816,7 @@
       </w:pPr>
     </w:lvl>
   </w:abstractNum>
-  <w:abstractNum w:abstractNumId="10" w15:restartNumberingAfterBreak="0">
+  <w:abstractNum w:abstractNumId="11" w15:restartNumberingAfterBreak="0">
     <w:nsid w:val="3FF734E4"/>
     <w:multiLevelType w:val="multilevel"/>
     <w:tmpl w:val="D90E7D70"/>
@@ -6798,7 +7940,93 @@
       </w:pPr>
     </w:lvl>
   </w:abstractNum>
-  <w:abstractNum w:abstractNumId="11" w15:restartNumberingAfterBreak="0">
+  <w:abstractNum w:abstractNumId="12" w15:restartNumberingAfterBreak="0">
+    <w:nsid w:val="490468BC"/>
+    <w:multiLevelType w:val="hybridMultilevel"/>
+    <w:tmpl w:val="49DA7EFE"/>
+    <w:lvl w:ilvl="0" w:tplc="04090017">
+      <w:start w:val="1"/>
+      <w:numFmt w:val="lowerLetter"/>
+      <w:lvlText w:val="%1)"/>
+      <w:lvlJc w:val="left"/>
+      <w:pPr>
+        <w:ind w:left="1145" w:hanging="360"/>
+      </w:pPr>
+    </w:lvl>
+    <w:lvl w:ilvl="1" w:tplc="04090019" w:tentative="1">
+      <w:start w:val="1"/>
+      <w:numFmt w:val="lowerLetter"/>
+      <w:lvlText w:val="%2."/>
+      <w:lvlJc w:val="left"/>
+      <w:pPr>
+        <w:ind w:left="1865" w:hanging="360"/>
+      </w:pPr>
+    </w:lvl>
+    <w:lvl w:ilvl="2" w:tplc="0409001B" w:tentative="1">
+      <w:start w:val="1"/>
+      <w:numFmt w:val="lowerRoman"/>
+      <w:lvlText w:val="%3."/>
+      <w:lvlJc w:val="right"/>
+      <w:pPr>
+        <w:ind w:left="2585" w:hanging="180"/>
+      </w:pPr>
+    </w:lvl>
+    <w:lvl w:ilvl="3" w:tplc="0409000F" w:tentative="1">
+      <w:start w:val="1"/>
+      <w:numFmt w:val="decimal"/>
+      <w:lvlText w:val="%4."/>
+      <w:lvlJc w:val="left"/>
+      <w:pPr>
+        <w:ind w:left="3305" w:hanging="360"/>
+      </w:pPr>
+    </w:lvl>
+    <w:lvl w:ilvl="4" w:tplc="04090019" w:tentative="1">
+      <w:start w:val="1"/>
+      <w:numFmt w:val="lowerLetter"/>
+      <w:lvlText w:val="%5."/>
+      <w:lvlJc w:val="left"/>
+      <w:pPr>
+        <w:ind w:left="4025" w:hanging="360"/>
+      </w:pPr>
+    </w:lvl>
+    <w:lvl w:ilvl="5" w:tplc="0409001B" w:tentative="1">
+      <w:start w:val="1"/>
+      <w:numFmt w:val="lowerRoman"/>
+      <w:lvlText w:val="%6."/>
+      <w:lvlJc w:val="right"/>
+      <w:pPr>
+        <w:ind w:left="4745" w:hanging="180"/>
+      </w:pPr>
+    </w:lvl>
+    <w:lvl w:ilvl="6" w:tplc="0409000F" w:tentative="1">
+      <w:start w:val="1"/>
+      <w:numFmt w:val="decimal"/>
+      <w:lvlText w:val="%7."/>
+      <w:lvlJc w:val="left"/>
+      <w:pPr>
+        <w:ind w:left="5465" w:hanging="360"/>
+      </w:pPr>
+    </w:lvl>
+    <w:lvl w:ilvl="7" w:tplc="04090019" w:tentative="1">
+      <w:start w:val="1"/>
+      <w:numFmt w:val="lowerLetter"/>
+      <w:lvlText w:val="%8."/>
+      <w:lvlJc w:val="left"/>
+      <w:pPr>
+        <w:ind w:left="6185" w:hanging="360"/>
+      </w:pPr>
+    </w:lvl>
+    <w:lvl w:ilvl="8" w:tplc="0409001B" w:tentative="1">
+      <w:start w:val="1"/>
+      <w:numFmt w:val="lowerRoman"/>
+      <w:lvlText w:val="%9."/>
+      <w:lvlJc w:val="right"/>
+      <w:pPr>
+        <w:ind w:left="6905" w:hanging="180"/>
+      </w:pPr>
+    </w:lvl>
+  </w:abstractNum>
+  <w:abstractNum w:abstractNumId="13" w15:restartNumberingAfterBreak="0">
     <w:nsid w:val="497F4EF3"/>
     <w:multiLevelType w:val="hybridMultilevel"/>
     <w:tmpl w:val="D6425BA2"/>
@@ -6911,7 +8139,7 @@
       </w:rPr>
     </w:lvl>
   </w:abstractNum>
-  <w:abstractNum w:abstractNumId="12" w15:restartNumberingAfterBreak="0">
+  <w:abstractNum w:abstractNumId="14" w15:restartNumberingAfterBreak="0">
     <w:nsid w:val="503F4639"/>
     <w:multiLevelType w:val="multilevel"/>
     <w:tmpl w:val="6116058E"/>
@@ -7060,7 +8288,7 @@
       </w:rPr>
     </w:lvl>
   </w:abstractNum>
-  <w:abstractNum w:abstractNumId="13" w15:restartNumberingAfterBreak="0">
+  <w:abstractNum w:abstractNumId="15" w15:restartNumberingAfterBreak="0">
     <w:nsid w:val="64F550ED"/>
     <w:multiLevelType w:val="hybridMultilevel"/>
     <w:tmpl w:val="49DA7EFE"/>
@@ -7146,7 +8374,7 @@
       </w:pPr>
     </w:lvl>
   </w:abstractNum>
-  <w:abstractNum w:abstractNumId="14" w15:restartNumberingAfterBreak="0">
+  <w:abstractNum w:abstractNumId="16" w15:restartNumberingAfterBreak="0">
     <w:nsid w:val="683C0B89"/>
     <w:multiLevelType w:val="multilevel"/>
     <w:tmpl w:val="6BDA2C30"/>
@@ -7295,7 +8523,7 @@
       </w:rPr>
     </w:lvl>
   </w:abstractNum>
-  <w:abstractNum w:abstractNumId="15" w15:restartNumberingAfterBreak="0">
+  <w:abstractNum w:abstractNumId="17" w15:restartNumberingAfterBreak="0">
     <w:nsid w:val="6F421797"/>
     <w:multiLevelType w:val="hybridMultilevel"/>
     <w:tmpl w:val="58AC1AE0"/>
@@ -7408,7 +8636,7 @@
       </w:rPr>
     </w:lvl>
   </w:abstractNum>
-  <w:abstractNum w:abstractNumId="16" w15:restartNumberingAfterBreak="0">
+  <w:abstractNum w:abstractNumId="18" w15:restartNumberingAfterBreak="0">
     <w:nsid w:val="74315737"/>
     <w:multiLevelType w:val="hybridMultilevel"/>
     <w:tmpl w:val="4D16AA54"/>
@@ -7521,7 +8749,7 @@
       </w:rPr>
     </w:lvl>
   </w:abstractNum>
-  <w:abstractNum w:abstractNumId="17" w15:restartNumberingAfterBreak="0">
+  <w:abstractNum w:abstractNumId="19" w15:restartNumberingAfterBreak="0">
     <w:nsid w:val="7EA27015"/>
     <w:multiLevelType w:val="hybridMultilevel"/>
     <w:tmpl w:val="621C3DC2"/>
@@ -7646,25 +8874,25 @@
     </w:lvl>
   </w:abstractNum>
   <w:num w:numId="1">
-    <w:abstractNumId w:val="10"/>
+    <w:abstractNumId w:val="11"/>
   </w:num>
   <w:num w:numId="2">
+    <w:abstractNumId w:val="6"/>
+  </w:num>
+  <w:num w:numId="3">
     <w:abstractNumId w:val="5"/>
   </w:num>
-  <w:num w:numId="3">
-    <w:abstractNumId w:val="4"/>
-  </w:num>
   <w:num w:numId="4">
-    <w:abstractNumId w:val="14"/>
+    <w:abstractNumId w:val="16"/>
   </w:num>
   <w:num w:numId="5">
-    <w:abstractNumId w:val="2"/>
+    <w:abstractNumId w:val="3"/>
   </w:num>
   <w:num w:numId="6">
-    <w:abstractNumId w:val="10"/>
+    <w:abstractNumId w:val="11"/>
   </w:num>
   <w:num w:numId="7">
-    <w:abstractNumId w:val="10"/>
+    <w:abstractNumId w:val="11"/>
     <w:lvlOverride w:ilvl="0">
       <w:startOverride w:val="1"/>
     </w:lvlOverride>
@@ -7694,22 +8922,22 @@
     </w:lvlOverride>
   </w:num>
   <w:num w:numId="8">
-    <w:abstractNumId w:val="10"/>
+    <w:abstractNumId w:val="11"/>
   </w:num>
   <w:num w:numId="9">
-    <w:abstractNumId w:val="10"/>
+    <w:abstractNumId w:val="11"/>
   </w:num>
   <w:num w:numId="10">
-    <w:abstractNumId w:val="10"/>
+    <w:abstractNumId w:val="11"/>
   </w:num>
   <w:num w:numId="11">
-    <w:abstractNumId w:val="10"/>
+    <w:abstractNumId w:val="11"/>
   </w:num>
   <w:num w:numId="12">
-    <w:abstractNumId w:val="10"/>
+    <w:abstractNumId w:val="11"/>
   </w:num>
   <w:num w:numId="13">
-    <w:abstractNumId w:val="10"/>
+    <w:abstractNumId w:val="11"/>
     <w:lvlOverride w:ilvl="0">
       <w:startOverride w:val="1"/>
     </w:lvlOverride>
@@ -7739,10 +8967,10 @@
     </w:lvlOverride>
   </w:num>
   <w:num w:numId="14">
-    <w:abstractNumId w:val="10"/>
+    <w:abstractNumId w:val="11"/>
   </w:num>
   <w:num w:numId="15">
-    <w:abstractNumId w:val="10"/>
+    <w:abstractNumId w:val="11"/>
     <w:lvlOverride w:ilvl="0">
       <w:startOverride w:val="1"/>
     </w:lvlOverride>
@@ -7772,10 +9000,10 @@
     </w:lvlOverride>
   </w:num>
   <w:num w:numId="16">
-    <w:abstractNumId w:val="10"/>
+    <w:abstractNumId w:val="11"/>
   </w:num>
   <w:num w:numId="17">
-    <w:abstractNumId w:val="10"/>
+    <w:abstractNumId w:val="11"/>
     <w:lvlOverride w:ilvl="0">
       <w:startOverride w:val="1"/>
     </w:lvlOverride>
@@ -7805,16 +9033,16 @@
     </w:lvlOverride>
   </w:num>
   <w:num w:numId="18">
-    <w:abstractNumId w:val="10"/>
+    <w:abstractNumId w:val="11"/>
   </w:num>
   <w:num w:numId="19">
-    <w:abstractNumId w:val="10"/>
+    <w:abstractNumId w:val="11"/>
   </w:num>
   <w:num w:numId="20">
-    <w:abstractNumId w:val="10"/>
+    <w:abstractNumId w:val="11"/>
   </w:num>
   <w:num w:numId="21">
-    <w:abstractNumId w:val="10"/>
+    <w:abstractNumId w:val="11"/>
     <w:lvlOverride w:ilvl="0">
       <w:startOverride w:val="1"/>
     </w:lvlOverride>
@@ -7844,13 +9072,13 @@
     </w:lvlOverride>
   </w:num>
   <w:num w:numId="22">
-    <w:abstractNumId w:val="10"/>
+    <w:abstractNumId w:val="11"/>
   </w:num>
   <w:num w:numId="23">
-    <w:abstractNumId w:val="10"/>
+    <w:abstractNumId w:val="11"/>
   </w:num>
   <w:num w:numId="24">
-    <w:abstractNumId w:val="10"/>
+    <w:abstractNumId w:val="11"/>
     <w:lvlOverride w:ilvl="0">
       <w:startOverride w:val="1"/>
     </w:lvlOverride>
@@ -7880,61 +9108,61 @@
     </w:lvlOverride>
   </w:num>
   <w:num w:numId="25">
-    <w:abstractNumId w:val="10"/>
+    <w:abstractNumId w:val="11"/>
   </w:num>
   <w:num w:numId="26">
-    <w:abstractNumId w:val="10"/>
+    <w:abstractNumId w:val="11"/>
   </w:num>
   <w:num w:numId="27">
-    <w:abstractNumId w:val="15"/>
+    <w:abstractNumId w:val="17"/>
   </w:num>
   <w:num w:numId="28">
+    <w:abstractNumId w:val="8"/>
+  </w:num>
+  <w:num w:numId="29">
+    <w:abstractNumId w:val="11"/>
+  </w:num>
+  <w:num w:numId="30">
+    <w:abstractNumId w:val="11"/>
+  </w:num>
+  <w:num w:numId="31">
+    <w:abstractNumId w:val="11"/>
+  </w:num>
+  <w:num w:numId="32">
+    <w:abstractNumId w:val="11"/>
+  </w:num>
+  <w:num w:numId="33">
+    <w:abstractNumId w:val="11"/>
+  </w:num>
+  <w:num w:numId="34">
+    <w:abstractNumId w:val="11"/>
+  </w:num>
+  <w:num w:numId="35">
+    <w:abstractNumId w:val="11"/>
+  </w:num>
+  <w:num w:numId="36">
     <w:abstractNumId w:val="7"/>
   </w:num>
-  <w:num w:numId="29">
-    <w:abstractNumId w:val="10"/>
-  </w:num>
-  <w:num w:numId="30">
-    <w:abstractNumId w:val="10"/>
-  </w:num>
-  <w:num w:numId="31">
-    <w:abstractNumId w:val="10"/>
-  </w:num>
-  <w:num w:numId="32">
-    <w:abstractNumId w:val="10"/>
-  </w:num>
-  <w:num w:numId="33">
-    <w:abstractNumId w:val="10"/>
-  </w:num>
-  <w:num w:numId="34">
-    <w:abstractNumId w:val="10"/>
-  </w:num>
-  <w:num w:numId="35">
-    <w:abstractNumId w:val="10"/>
-  </w:num>
-  <w:num w:numId="36">
-    <w:abstractNumId w:val="6"/>
-  </w:num>
   <w:num w:numId="37">
-    <w:abstractNumId w:val="17"/>
+    <w:abstractNumId w:val="19"/>
   </w:num>
   <w:num w:numId="38">
     <w:abstractNumId w:val="0"/>
   </w:num>
   <w:num w:numId="39">
-    <w:abstractNumId w:val="16"/>
+    <w:abstractNumId w:val="18"/>
   </w:num>
   <w:num w:numId="40">
-    <w:abstractNumId w:val="12"/>
+    <w:abstractNumId w:val="14"/>
   </w:num>
   <w:num w:numId="41">
-    <w:abstractNumId w:val="3"/>
+    <w:abstractNumId w:val="4"/>
   </w:num>
   <w:num w:numId="42">
-    <w:abstractNumId w:val="8"/>
+    <w:abstractNumId w:val="9"/>
   </w:num>
   <w:num w:numId="43">
-    <w:abstractNumId w:val="10"/>
+    <w:abstractNumId w:val="11"/>
     <w:lvlOverride w:ilvl="0">
       <w:startOverride w:val="1"/>
     </w:lvlOverride>
@@ -7964,19 +9192,25 @@
     </w:lvlOverride>
   </w:num>
   <w:num w:numId="44">
+    <w:abstractNumId w:val="11"/>
+  </w:num>
+  <w:num w:numId="45">
+    <w:abstractNumId w:val="13"/>
+  </w:num>
+  <w:num w:numId="46">
     <w:abstractNumId w:val="10"/>
   </w:num>
-  <w:num w:numId="45">
-    <w:abstractNumId w:val="11"/>
+  <w:num w:numId="47">
+    <w:abstractNumId w:val="2"/>
   </w:num>
-  <w:num w:numId="46">
-    <w:abstractNumId w:val="9"/>
+  <w:num w:numId="48">
+    <w:abstractNumId w:val="15"/>
   </w:num>
-  <w:num w:numId="47">
+  <w:num w:numId="49">
     <w:abstractNumId w:val="1"/>
   </w:num>
-  <w:num w:numId="48">
-    <w:abstractNumId w:val="13"/>
+  <w:num w:numId="50">
+    <w:abstractNumId w:val="12"/>
   </w:num>
   <w:numIdMacAtCleanup w:val="5"/>
 </w:numbering>
@@ -11074,7 +12308,7 @@
 </file>
 
 <file path=customXml/itemProps4.xml><?xml version="1.0" encoding="utf-8"?>
-<ds:datastoreItem xmlns:ds="http://schemas.openxmlformats.org/officeDocument/2006/customXml" ds:itemID="{693C2D77-3D98-4645-A527-C31B8631C089}">
+<ds:datastoreItem xmlns:ds="http://schemas.openxmlformats.org/officeDocument/2006/customXml" ds:itemID="{C0D132AF-F39E-4068-A19B-D299F5797F99}">
   <ds:schemaRefs>
     <ds:schemaRef ds:uri="http://schemas.openxmlformats.org/officeDocument/2006/bibliography"/>
   </ds:schemaRefs>

</xml_diff>